<commit_message>
Inner Loop Code Documentation
</commit_message>
<xml_diff>
--- a/source/MySEProject/Documentation/UAT_My Word.docx
+++ b/source/MySEProject/Documentation/UAT_My Word.docx
@@ -27,6 +27,10 @@
     <w:p>
       <w:pPr>
         <w:pStyle w:val="ListParagraph"/>
+        <w:numPr>
+          <w:ilvl w:val="1"/>
+          <w:numId w:val="1"/>
+        </w:numPr>
         <w:rPr>
           <w:sz w:val="28"/>
           <w:szCs w:val="28"/>
@@ -37,7 +41,66 @@
           <w:sz w:val="28"/>
           <w:szCs w:val="28"/>
         </w:rPr>
-        <w:t xml:space="preserve">1.2 </w:t>
+        <w:t>Code for Inner Loop to be populated in the inner columns</w:t>
+      </w:r>
+    </w:p>
+    <w:p>
+      <w:pPr>
+        <w:shd w:val="clear" w:color="auto" w:fill="FFFFFF"/>
+        <w:spacing w:after="0" w:line="285" w:lineRule="atLeast"/>
+        <w:ind w:left="720"/>
+        <w:rPr>
+          <w:sz w:val="28"/>
+          <w:szCs w:val="28"/>
+        </w:rPr>
+      </w:pPr>
+      <w:r>
+        <w:rPr>
+          <w:sz w:val="28"/>
+          <w:szCs w:val="28"/>
+        </w:rPr>
+        <w:drawing>
+          <wp:inline distT="0" distB="0" distL="0" distR="0" wp14:anchorId="350A20E2" wp14:editId="5F25F08D">
+            <wp:extent cx="5731510" cy="3089910"/>
+            <wp:effectExtent l="0" t="0" r="2540" b="0"/>
+            <wp:docPr id="297376872" name="Picture 1"/>
+            <wp:cNvGraphicFramePr>
+              <a:graphicFrameLocks xmlns:a="http://schemas.openxmlformats.org/drawingml/2006/main" noChangeAspect="1"/>
+            </wp:cNvGraphicFramePr>
+            <a:graphic xmlns:a="http://schemas.openxmlformats.org/drawingml/2006/main">
+              <a:graphicData uri="http://schemas.openxmlformats.org/drawingml/2006/picture">
+                <pic:pic xmlns:pic="http://schemas.openxmlformats.org/drawingml/2006/picture">
+                  <pic:nvPicPr>
+                    <pic:cNvPr id="297376872" name=""/>
+                    <pic:cNvPicPr/>
+                  </pic:nvPicPr>
+                  <pic:blipFill>
+                    <a:blip r:embed="rId5"/>
+                    <a:stretch>
+                      <a:fillRect/>
+                    </a:stretch>
+                  </pic:blipFill>
+                  <pic:spPr>
+                    <a:xfrm>
+                      <a:off x="0" y="0"/>
+                      <a:ext cx="5731510" cy="3089910"/>
+                    </a:xfrm>
+                    <a:prstGeom prst="rect">
+                      <a:avLst/>
+                    </a:prstGeom>
+                  </pic:spPr>
+                </pic:pic>
+              </a:graphicData>
+            </a:graphic>
+          </wp:inline>
+        </w:drawing>
+      </w:r>
+      <w:r>
+        <w:rPr>
+          <w:sz w:val="28"/>
+          <w:szCs w:val="28"/>
+        </w:rPr>
+        <w:t xml:space="preserve"> </w:t>
       </w:r>
     </w:p>
     <w:p>
@@ -62,9 +125,9 @@
 <w:numbering xmlns:wpc="http://schemas.microsoft.com/office/word/2010/wordprocessingCanvas" xmlns:cx="http://schemas.microsoft.com/office/drawing/2014/chartex" xmlns:cx1="http://schemas.microsoft.com/office/drawing/2015/9/8/chartex" xmlns:cx2="http://schemas.microsoft.com/office/drawing/2015/10/21/chartex" xmlns:cx3="http://schemas.microsoft.com/office/drawing/2016/5/9/chartex" xmlns:cx4="http://schemas.microsoft.com/office/drawing/2016/5/10/chartex" xmlns:cx5="http://schemas.microsoft.com/office/drawing/2016/5/11/chartex" xmlns:cx6="http://schemas.microsoft.com/office/drawing/2016/5/12/chartex" xmlns:cx7="http://schemas.microsoft.com/office/drawing/2016/5/13/chartex" xmlns:cx8="http://schemas.microsoft.com/office/drawing/2016/5/14/chartex" xmlns:mc="http://schemas.openxmlformats.org/markup-compatibility/2006" xmlns:aink="http://schemas.microsoft.com/office/drawing/2016/ink" xmlns:am3d="http://schemas.microsoft.com/office/drawing/2017/model3d" xmlns:o="urn:schemas-microsoft-com:office:office" xmlns:oel="http://schemas.microsoft.com/office/2019/extlst" xmlns:r="http://schemas.openxmlformats.org/officeDocument/2006/relationships" xmlns:m="http://schemas.openxmlformats.org/officeDocument/2006/math" xmlns:v="urn:schemas-microsoft-com:vml" xmlns:wp14="http://schemas.microsoft.com/office/word/2010/wordprocessingDrawing" xmlns:wp="http://schemas.openxmlformats.org/drawingml/2006/wordprocessingDrawing" xmlns:w10="urn:schemas-microsoft-com:office:word" xmlns:w="http://schemas.openxmlformats.org/wordprocessingml/2006/main" xmlns:w14="http://schemas.microsoft.com/office/word/2010/wordml" xmlns:w15="http://schemas.microsoft.com/office/word/2012/wordml" xmlns:w16cex="http://schemas.microsoft.com/office/word/2018/wordml/cex" xmlns:w16cid="http://schemas.microsoft.com/office/word/2016/wordml/cid" xmlns:w16="http://schemas.microsoft.com/office/word/2018/wordml" xmlns:w16du="http://schemas.microsoft.com/office/word/2023/wordml/word16du" xmlns:w16sdtdh="http://schemas.microsoft.com/office/word/2020/wordml/sdtdatahash" xmlns:w16sdtfl="http://schemas.microsoft.com/office/word/2024/wordml/sdtformatlock" xmlns:w16se="http://schemas.microsoft.com/office/word/2015/wordml/symex" xmlns:wpg="http://schemas.microsoft.com/office/word/2010/wordprocessingGroup" xmlns:wpi="http://schemas.microsoft.com/office/word/2010/wordprocessingInk" xmlns:wne="http://schemas.microsoft.com/office/word/2006/wordml" xmlns:wps="http://schemas.microsoft.com/office/word/2010/wordprocessingShape" mc:Ignorable="w14 w15 w16se w16cid w16 w16cex w16sdtdh w16sdtfl w16du wp14">
   <w:abstractNum w:abstractNumId="0" w15:restartNumberingAfterBreak="0">
     <w:nsid w:val="1F2D266C"/>
-    <w:multiLevelType w:val="hybridMultilevel"/>
-    <w:tmpl w:val="8D9618E2"/>
-    <w:lvl w:ilvl="0" w:tplc="4009000F">
+    <w:multiLevelType w:val="multilevel"/>
+    <w:tmpl w:val="B72CC534"/>
+    <w:lvl w:ilvl="0">
       <w:start w:val="1"/>
       <w:numFmt w:val="decimal"/>
       <w:lvlText w:val="%1."/>
@@ -73,77 +136,109 @@
         <w:ind w:left="720" w:hanging="360"/>
       </w:pPr>
     </w:lvl>
-    <w:lvl w:ilvl="1" w:tplc="40090019" w:tentative="1">
-      <w:start w:val="1"/>
-      <w:numFmt w:val="lowerLetter"/>
-      <w:lvlText w:val="%2."/>
+    <w:lvl w:ilvl="1">
+      <w:start w:val="2"/>
+      <w:numFmt w:val="decimal"/>
+      <w:isLgl/>
+      <w:lvlText w:val="%1.%2"/>
       <w:lvlJc w:val="left"/>
       <w:pPr>
-        <w:ind w:left="1440" w:hanging="360"/>
-      </w:pPr>
+        <w:ind w:left="1140" w:hanging="420"/>
+      </w:pPr>
+      <w:rPr>
+        <w:rFonts w:hint="default"/>
+      </w:rPr>
     </w:lvl>
-    <w:lvl w:ilvl="2" w:tplc="4009001B" w:tentative="1">
-      <w:start w:val="1"/>
-      <w:numFmt w:val="lowerRoman"/>
-      <w:lvlText w:val="%3."/>
-      <w:lvlJc w:val="right"/>
-      <w:pPr>
-        <w:ind w:left="2160" w:hanging="180"/>
-      </w:pPr>
-    </w:lvl>
-    <w:lvl w:ilvl="3" w:tplc="4009000F" w:tentative="1">
+    <w:lvl w:ilvl="2">
       <w:start w:val="1"/>
       <w:numFmt w:val="decimal"/>
-      <w:lvlText w:val="%4."/>
+      <w:isLgl/>
+      <w:lvlText w:val="%1.%2.%3"/>
       <w:lvlJc w:val="left"/>
       <w:pPr>
-        <w:ind w:left="2880" w:hanging="360"/>
-      </w:pPr>
+        <w:ind w:left="1800" w:hanging="720"/>
+      </w:pPr>
+      <w:rPr>
+        <w:rFonts w:hint="default"/>
+      </w:rPr>
     </w:lvl>
-    <w:lvl w:ilvl="4" w:tplc="40090019" w:tentative="1">
-      <w:start w:val="1"/>
-      <w:numFmt w:val="lowerLetter"/>
-      <w:lvlText w:val="%5."/>
-      <w:lvlJc w:val="left"/>
-      <w:pPr>
-        <w:ind w:left="3600" w:hanging="360"/>
-      </w:pPr>
-    </w:lvl>
-    <w:lvl w:ilvl="5" w:tplc="4009001B" w:tentative="1">
-      <w:start w:val="1"/>
-      <w:numFmt w:val="lowerRoman"/>
-      <w:lvlText w:val="%6."/>
-      <w:lvlJc w:val="right"/>
-      <w:pPr>
-        <w:ind w:left="4320" w:hanging="180"/>
-      </w:pPr>
-    </w:lvl>
-    <w:lvl w:ilvl="6" w:tplc="4009000F" w:tentative="1">
+    <w:lvl w:ilvl="3">
       <w:start w:val="1"/>
       <w:numFmt w:val="decimal"/>
-      <w:lvlText w:val="%7."/>
+      <w:isLgl/>
+      <w:lvlText w:val="%1.%2.%3.%4"/>
       <w:lvlJc w:val="left"/>
       <w:pPr>
-        <w:ind w:left="5040" w:hanging="360"/>
-      </w:pPr>
+        <w:ind w:left="2520" w:hanging="1080"/>
+      </w:pPr>
+      <w:rPr>
+        <w:rFonts w:hint="default"/>
+      </w:rPr>
     </w:lvl>
-    <w:lvl w:ilvl="7" w:tplc="40090019" w:tentative="1">
+    <w:lvl w:ilvl="4">
       <w:start w:val="1"/>
-      <w:numFmt w:val="lowerLetter"/>
-      <w:lvlText w:val="%8."/>
+      <w:numFmt w:val="decimal"/>
+      <w:isLgl/>
+      <w:lvlText w:val="%1.%2.%3.%4.%5"/>
       <w:lvlJc w:val="left"/>
       <w:pPr>
-        <w:ind w:left="5760" w:hanging="360"/>
-      </w:pPr>
+        <w:ind w:left="2880" w:hanging="1080"/>
+      </w:pPr>
+      <w:rPr>
+        <w:rFonts w:hint="default"/>
+      </w:rPr>
     </w:lvl>
-    <w:lvl w:ilvl="8" w:tplc="4009001B" w:tentative="1">
+    <w:lvl w:ilvl="5">
       <w:start w:val="1"/>
-      <w:numFmt w:val="lowerRoman"/>
-      <w:lvlText w:val="%9."/>
-      <w:lvlJc w:val="right"/>
-      <w:pPr>
-        <w:ind w:left="6480" w:hanging="180"/>
-      </w:pPr>
+      <w:numFmt w:val="decimal"/>
+      <w:isLgl/>
+      <w:lvlText w:val="%1.%2.%3.%4.%5.%6"/>
+      <w:lvlJc w:val="left"/>
+      <w:pPr>
+        <w:ind w:left="3600" w:hanging="1440"/>
+      </w:pPr>
+      <w:rPr>
+        <w:rFonts w:hint="default"/>
+      </w:rPr>
+    </w:lvl>
+    <w:lvl w:ilvl="6">
+      <w:start w:val="1"/>
+      <w:numFmt w:val="decimal"/>
+      <w:isLgl/>
+      <w:lvlText w:val="%1.%2.%3.%4.%5.%6.%7"/>
+      <w:lvlJc w:val="left"/>
+      <w:pPr>
+        <w:ind w:left="3960" w:hanging="1440"/>
+      </w:pPr>
+      <w:rPr>
+        <w:rFonts w:hint="default"/>
+      </w:rPr>
+    </w:lvl>
+    <w:lvl w:ilvl="7">
+      <w:start w:val="1"/>
+      <w:numFmt w:val="decimal"/>
+      <w:isLgl/>
+      <w:lvlText w:val="%1.%2.%3.%4.%5.%6.%7.%8"/>
+      <w:lvlJc w:val="left"/>
+      <w:pPr>
+        <w:ind w:left="4680" w:hanging="1800"/>
+      </w:pPr>
+      <w:rPr>
+        <w:rFonts w:hint="default"/>
+      </w:rPr>
+    </w:lvl>
+    <w:lvl w:ilvl="8">
+      <w:start w:val="1"/>
+      <w:numFmt w:val="decimal"/>
+      <w:isLgl/>
+      <w:lvlText w:val="%1.%2.%3.%4.%5.%6.%7.%8.%9"/>
+      <w:lvlJc w:val="left"/>
+      <w:pPr>
+        <w:ind w:left="5400" w:hanging="2160"/>
+      </w:pPr>
+      <w:rPr>
+        <w:rFonts w:hint="default"/>
+      </w:rPr>
     </w:lvl>
   </w:abstractNum>
   <w:num w:numId="1" w16cid:durableId="555899783">

</xml_diff>

<commit_message>
Updates in UAT_My Word doc
</commit_message>
<xml_diff>
--- a/source/MySEProject/Documentation/UAT_My Word.docx
+++ b/source/MySEProject/Documentation/UAT_My Word.docx
@@ -56,6 +56,7 @@
       </w:pPr>
       <w:r>
         <w:rPr>
+          <w:noProof/>
           <w:sz w:val="28"/>
           <w:szCs w:val="28"/>
         </w:rPr>
@@ -101,6 +102,92 @@
           <w:szCs w:val="28"/>
         </w:rPr>
         <w:t xml:space="preserve"> </w:t>
+      </w:r>
+    </w:p>
+    <w:p>
+      <w:pPr>
+        <w:rPr>
+          <w:sz w:val="28"/>
+          <w:szCs w:val="28"/>
+        </w:rPr>
+      </w:pPr>
+      <w:r>
+        <w:rPr>
+          <w:sz w:val="28"/>
+          <w:szCs w:val="28"/>
+        </w:rPr>
+        <w:t xml:space="preserve"> </w:t>
+      </w:r>
+    </w:p>
+    <w:p>
+      <w:pPr>
+        <w:pStyle w:val="ListParagraph"/>
+        <w:numPr>
+          <w:ilvl w:val="1"/>
+          <w:numId w:val="1"/>
+        </w:numPr>
+        <w:rPr>
+          <w:sz w:val="28"/>
+          <w:szCs w:val="28"/>
+        </w:rPr>
+      </w:pPr>
+      <w:r>
+        <w:rPr>
+          <w:sz w:val="28"/>
+          <w:szCs w:val="28"/>
+        </w:rPr>
+        <w:t>inner loop is written to initialize the cells of the current column efficiently, using parallel processing</w:t>
+      </w:r>
+    </w:p>
+    <w:p>
+      <w:pPr>
+        <w:pStyle w:val="ListParagraph"/>
+        <w:ind w:left="1140"/>
+        <w:rPr>
+          <w:sz w:val="28"/>
+          <w:szCs w:val="28"/>
+        </w:rPr>
+      </w:pPr>
+      <w:r>
+        <w:rPr>
+          <w:sz w:val="28"/>
+          <w:szCs w:val="28"/>
+        </w:rPr>
+        <w:drawing>
+          <wp:inline distT="0" distB="0" distL="0" distR="0" wp14:anchorId="478361BB" wp14:editId="57395DAC">
+            <wp:extent cx="5731510" cy="3074670"/>
+            <wp:effectExtent l="0" t="0" r="2540" b="0"/>
+            <wp:docPr id="1206791886" name="Picture 1"/>
+            <wp:cNvGraphicFramePr>
+              <a:graphicFrameLocks xmlns:a="http://schemas.openxmlformats.org/drawingml/2006/main" noChangeAspect="1"/>
+            </wp:cNvGraphicFramePr>
+            <a:graphic xmlns:a="http://schemas.openxmlformats.org/drawingml/2006/main">
+              <a:graphicData uri="http://schemas.openxmlformats.org/drawingml/2006/picture">
+                <pic:pic xmlns:pic="http://schemas.openxmlformats.org/drawingml/2006/picture">
+                  <pic:nvPicPr>
+                    <pic:cNvPr id="1206791886" name=""/>
+                    <pic:cNvPicPr/>
+                  </pic:nvPicPr>
+                  <pic:blipFill>
+                    <a:blip r:embed="rId6"/>
+                    <a:stretch>
+                      <a:fillRect/>
+                    </a:stretch>
+                  </pic:blipFill>
+                  <pic:spPr>
+                    <a:xfrm>
+                      <a:off x="0" y="0"/>
+                      <a:ext cx="5731510" cy="3074670"/>
+                    </a:xfrm>
+                    <a:prstGeom prst="rect">
+                      <a:avLst/>
+                    </a:prstGeom>
+                  </pic:spPr>
+                </pic:pic>
+              </a:graphicData>
+            </a:graphic>
+          </wp:inline>
+        </w:drawing>
       </w:r>
     </w:p>
     <w:p>

</xml_diff>